<commit_message>
Colocando capa na documentação
</commit_message>
<xml_diff>
--- a/Documentação Banco.docx
+++ b/Documentação Banco.docx
@@ -4,6 +4,410 @@
   <w:body>
     <w:p>
       <w:pPr>
+        <w:jc w:val="center"/>
+        <w:rPr>
+          <w:b/>
+          <w:bCs/>
+          <w:sz w:val="28"/>
+          <w:szCs w:val="28"/>
+          <w:lang w:eastAsia="pt-BR"/>
+        </w:rPr>
+      </w:pPr>
+      <w:r>
+        <w:rPr>
+          <w:b/>
+          <w:bCs/>
+          <w:sz w:val="28"/>
+          <w:szCs w:val="28"/>
+          <w:lang w:eastAsia="pt-BR"/>
+        </w:rPr>
+        <w:t>FIAP</w:t>
+      </w:r>
+    </w:p>
+    <w:p>
+      <w:pPr>
+        <w:jc w:val="center"/>
+        <w:rPr>
+          <w:b/>
+          <w:bCs/>
+          <w:sz w:val="28"/>
+          <w:szCs w:val="28"/>
+          <w:lang w:eastAsia="pt-BR"/>
+        </w:rPr>
+      </w:pPr>
+      <w:r>
+        <w:rPr>
+          <w:b/>
+          <w:bCs/>
+          <w:sz w:val="28"/>
+          <w:szCs w:val="28"/>
+          <w:lang w:eastAsia="pt-BR"/>
+        </w:rPr>
+        <w:t>ANALISE E DESENVOLVIMENTO DE SISTEMAS</w:t>
+      </w:r>
+    </w:p>
+    <w:p>
+      <w:pPr>
+        <w:shd w:val="clear" w:color="auto" w:fill="FFFFFF"/>
+        <w:spacing w:before="100" w:beforeAutospacing="1" w:after="100" w:afterAutospacing="1" w:line="240" w:lineRule="auto"/>
+        <w:rPr>
+          <w:rFonts w:ascii="Segoe UI" w:eastAsia="Times New Roman" w:hAnsi="Segoe UI" w:cs="Segoe UI"/>
+          <w:color w:val="172B4D"/>
+          <w:spacing w:val="-1"/>
+          <w:sz w:val="24"/>
+          <w:szCs w:val="24"/>
+          <w:lang w:eastAsia="pt-BR"/>
+        </w:rPr>
+      </w:pPr>
+      <w:r>
+        <w:rPr>
+          <w:rFonts w:ascii="Segoe UI" w:eastAsia="Times New Roman" w:hAnsi="Segoe UI" w:cs="Segoe UI"/>
+          <w:color w:val="172B4D"/>
+          <w:spacing w:val="-1"/>
+          <w:sz w:val="24"/>
+          <w:szCs w:val="24"/>
+          <w:lang w:eastAsia="pt-BR"/>
+        </w:rPr>
+        <w:t> </w:t>
+      </w:r>
+    </w:p>
+    <w:p>
+      <w:pPr>
+        <w:jc w:val="center"/>
+        <w:rPr>
+          <w:kern w:val="2"/>
+          <w:sz w:val="28"/>
+          <w:szCs w:val="28"/>
+          <w:lang w:eastAsia="pt-BR"/>
+          <w14:ligatures w14:val="standardContextual"/>
+        </w:rPr>
+      </w:pPr>
+      <w:r>
+        <w:rPr>
+          <w:sz w:val="28"/>
+          <w:szCs w:val="28"/>
+          <w:lang w:eastAsia="pt-BR"/>
+        </w:rPr>
+        <w:t>FELIPE DE LIMA SANTIAGO</w:t>
+      </w:r>
+    </w:p>
+    <w:p>
+      <w:pPr>
+        <w:jc w:val="center"/>
+        <w:rPr>
+          <w:sz w:val="28"/>
+          <w:szCs w:val="28"/>
+          <w:lang w:eastAsia="pt-BR"/>
+        </w:rPr>
+      </w:pPr>
+      <w:r>
+        <w:rPr>
+          <w:sz w:val="28"/>
+          <w:szCs w:val="28"/>
+          <w:lang w:eastAsia="pt-BR"/>
+        </w:rPr>
+        <w:t>MATHEUS RAMOS DE PIERRO</w:t>
+      </w:r>
+    </w:p>
+    <w:p>
+      <w:pPr>
+        <w:jc w:val="center"/>
+        <w:rPr>
+          <w:sz w:val="28"/>
+          <w:szCs w:val="28"/>
+          <w:lang w:eastAsia="pt-BR"/>
+        </w:rPr>
+      </w:pPr>
+      <w:r>
+        <w:rPr>
+          <w:sz w:val="28"/>
+          <w:szCs w:val="28"/>
+          <w:lang w:eastAsia="pt-BR"/>
+        </w:rPr>
+        <w:t>THIAGO GYORGY TEIXEIRA DE CASTRO</w:t>
+      </w:r>
+    </w:p>
+    <w:p>
+      <w:pPr>
+        <w:jc w:val="center"/>
+        <w:rPr>
+          <w:sz w:val="28"/>
+          <w:szCs w:val="28"/>
+          <w:lang w:eastAsia="pt-BR"/>
+        </w:rPr>
+      </w:pPr>
+      <w:r>
+        <w:rPr>
+          <w:sz w:val="28"/>
+          <w:szCs w:val="28"/>
+          <w:lang w:eastAsia="pt-BR"/>
+        </w:rPr>
+        <w:t>VICTOR SHIMADA SERETE</w:t>
+      </w:r>
+    </w:p>
+    <w:p>
+      <w:pPr>
+        <w:jc w:val="center"/>
+        <w:rPr>
+          <w:sz w:val="28"/>
+          <w:szCs w:val="28"/>
+          <w:lang w:eastAsia="pt-BR"/>
+        </w:rPr>
+      </w:pPr>
+      <w:r>
+        <w:rPr>
+          <w:sz w:val="28"/>
+          <w:szCs w:val="28"/>
+          <w:lang w:eastAsia="pt-BR"/>
+        </w:rPr>
+        <w:t>GABRIEL TRICERRI ANDRÉ NIACARIS</w:t>
+      </w:r>
+    </w:p>
+    <w:p>
+      <w:pPr>
+        <w:shd w:val="clear" w:color="auto" w:fill="FFFFFF"/>
+        <w:spacing w:line="330" w:lineRule="atLeast"/>
+        <w:rPr>
+          <w:rFonts w:ascii="Segoe UI" w:eastAsia="Times New Roman" w:hAnsi="Segoe UI" w:cs="Segoe UI"/>
+          <w:b/>
+          <w:bCs/>
+          <w:color w:val="172B4D"/>
+          <w:sz w:val="24"/>
+          <w:szCs w:val="24"/>
+          <w:lang w:eastAsia="pt-BR"/>
+        </w:rPr>
+      </w:pPr>
+      <w:r>
+        <w:rPr>
+          <w:noProof/>
+        </w:rPr>
+        <mc:AlternateContent>
+          <mc:Choice Requires="wps">
+            <w:drawing>
+              <wp:inline distT="0" distB="0" distL="0" distR="0" wp14:anchorId="48FB249F" wp14:editId="30DC6C68">
+                <wp:extent cx="304800" cy="304800"/>
+                <wp:effectExtent l="0" t="0" r="0" b="0"/>
+                <wp:docPr id="1023287657" name="Retângulo 2"/>
+                <wp:cNvGraphicFramePr>
+                  <a:graphicFrameLocks xmlns:a="http://schemas.openxmlformats.org/drawingml/2006/main" noChangeAspect="1"/>
+                </wp:cNvGraphicFramePr>
+                <a:graphic xmlns:a="http://schemas.openxmlformats.org/drawingml/2006/main">
+                  <a:graphicData uri="http://schemas.microsoft.com/office/word/2010/wordprocessingShape">
+                    <wps:wsp>
+                      <wps:cNvSpPr>
+                        <a:spLocks noChangeAspect="1" noChangeArrowheads="1"/>
+                      </wps:cNvSpPr>
+                      <wps:spPr bwMode="auto">
+                        <a:xfrm>
+                          <a:off x="0" y="0"/>
+                          <a:ext cx="304800" cy="304800"/>
+                        </a:xfrm>
+                        <a:prstGeom prst="rect">
+                          <a:avLst/>
+                        </a:prstGeom>
+                        <a:noFill/>
+                        <a:ln>
+                          <a:noFill/>
+                        </a:ln>
+                        <a:extLst>
+                          <a:ext uri="{909E8E84-426E-40DD-AFC4-6F175D3DCCD1}">
+                            <a14:hiddenFill xmlns:a14="http://schemas.microsoft.com/office/drawing/2010/main">
+                              <a:solidFill>
+                                <a:srgbClr val="FFFFFF"/>
+                              </a:solidFill>
+                            </a14:hiddenFill>
+                          </a:ext>
+                          <a:ext uri="{91240B29-F687-4F45-9708-019B960494DF}">
+                            <a14:hiddenLine xmlns:a14="http://schemas.microsoft.com/office/drawing/2010/main" w="9525">
+                              <a:solidFill>
+                                <a:srgbClr val="000000"/>
+                              </a:solidFill>
+                              <a:miter lim="800000"/>
+                              <a:headEnd/>
+                              <a:tailEnd/>
+                            </a14:hiddenLine>
+                          </a:ext>
+                        </a:extLst>
+                      </wps:spPr>
+                      <wps:bodyPr rot="0" vert="horz" wrap="square" lIns="91440" tIns="45720" rIns="91440" bIns="45720" anchor="t" anchorCtr="0" upright="1">
+                        <a:noAutofit/>
+                      </wps:bodyPr>
+                    </wps:wsp>
+                  </a:graphicData>
+                </a:graphic>
+              </wp:inline>
+            </w:drawing>
+          </mc:Choice>
+          <mc:Fallback>
+            <w:pict>
+              <v:rect w14:anchorId="1B8EEE3B" id="Retângulo 2" o:spid="_x0000_s1026" style="width:24pt;height:24pt;visibility:visible;mso-wrap-style:square;mso-left-percent:-10001;mso-top-percent:-10001;mso-position-horizontal:absolute;mso-position-horizontal-relative:char;mso-position-vertical:absolute;mso-position-vertical-relative:line;mso-left-percent:-10001;mso-top-percent:-10001;v-text-anchor:top" o:gfxdata="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" filled="f" stroked="f">
+                <o:lock v:ext="edit" aspectratio="t"/>
+                <w10:anchorlock/>
+              </v:rect>
+            </w:pict>
+          </mc:Fallback>
+        </mc:AlternateContent>
+      </w:r>
+    </w:p>
+    <w:p>
+      <w:pPr>
+        <w:shd w:val="clear" w:color="auto" w:fill="FFFFFF"/>
+        <w:spacing w:after="0" w:line="240" w:lineRule="auto"/>
+        <w:jc w:val="center"/>
+        <w:rPr>
+          <w:rFonts w:ascii="Segoe UI" w:eastAsia="Times New Roman" w:hAnsi="Segoe UI" w:cs="Segoe UI"/>
+          <w:b/>
+          <w:bCs/>
+          <w:color w:val="172B4D"/>
+          <w:spacing w:val="-1"/>
+          <w:sz w:val="32"/>
+          <w:szCs w:val="32"/>
+          <w:lang w:eastAsia="pt-BR"/>
+        </w:rPr>
+      </w:pPr>
+      <w:proofErr w:type="spellStart"/>
+      <w:r>
+        <w:rPr>
+          <w:b/>
+          <w:bCs/>
+          <w:sz w:val="28"/>
+          <w:szCs w:val="28"/>
+        </w:rPr>
+        <w:t>Databese</w:t>
+      </w:r>
+      <w:proofErr w:type="spellEnd"/>
+      <w:r>
+        <w:rPr>
+          <w:b/>
+          <w:bCs/>
+          <w:sz w:val="28"/>
+          <w:szCs w:val="28"/>
+        </w:rPr>
+        <w:t xml:space="preserve"> Application Development</w:t>
+      </w:r>
+    </w:p>
+    <w:p>
+      <w:pPr>
+        <w:shd w:val="clear" w:color="auto" w:fill="FFFFFF"/>
+        <w:spacing w:before="100" w:beforeAutospacing="1" w:after="100" w:afterAutospacing="1" w:line="240" w:lineRule="auto"/>
+        <w:rPr>
+          <w:rFonts w:ascii="Segoe UI" w:eastAsia="Times New Roman" w:hAnsi="Segoe UI" w:cs="Segoe UI"/>
+          <w:color w:val="172B4D"/>
+          <w:spacing w:val="-1"/>
+          <w:sz w:val="24"/>
+          <w:szCs w:val="24"/>
+          <w:lang w:eastAsia="pt-BR"/>
+        </w:rPr>
+      </w:pPr>
+      <w:r>
+        <w:rPr>
+          <w:noProof/>
+          <w:kern w:val="2"/>
+          <w14:ligatures w14:val="standardContextual"/>
+        </w:rPr>
+        <w:drawing>
+          <wp:anchor distT="0" distB="0" distL="114300" distR="114300" simplePos="0" relativeHeight="251666432" behindDoc="0" locked="0" layoutInCell="1" allowOverlap="1" wp14:anchorId="65B8B9E2" wp14:editId="2051836C">
+            <wp:simplePos x="0" y="0"/>
+            <wp:positionH relativeFrom="margin">
+              <wp:posOffset>1219200</wp:posOffset>
+            </wp:positionH>
+            <wp:positionV relativeFrom="paragraph">
+              <wp:posOffset>188595</wp:posOffset>
+            </wp:positionV>
+            <wp:extent cx="3648075" cy="3591560"/>
+            <wp:effectExtent l="0" t="0" r="9525" b="8890"/>
+            <wp:wrapSquare wrapText="bothSides"/>
+            <wp:docPr id="743634515" name="Imagem 1" descr="Ícone&#10;&#10;Descrição gerada automaticamente"/>
+            <wp:cNvGraphicFramePr>
+              <a:graphicFrameLocks xmlns:a="http://schemas.openxmlformats.org/drawingml/2006/main" noChangeAspect="1"/>
+            </wp:cNvGraphicFramePr>
+            <a:graphic xmlns:a="http://schemas.openxmlformats.org/drawingml/2006/main">
+              <a:graphicData uri="http://schemas.openxmlformats.org/drawingml/2006/picture">
+                <pic:pic xmlns:pic="http://schemas.openxmlformats.org/drawingml/2006/picture">
+                  <pic:nvPicPr>
+                    <pic:cNvPr id="743634515" name="Imagem 1" descr="Ícone&#10;&#10;Descrição gerada automaticamente"/>
+                    <pic:cNvPicPr>
+                      <a:picLocks noChangeAspect="1" noChangeArrowheads="1"/>
+                    </pic:cNvPicPr>
+                  </pic:nvPicPr>
+                  <pic:blipFill>
+                    <a:blip r:embed="rId4">
+                      <a:extLst>
+                        <a:ext uri="{28A0092B-C50C-407E-A947-70E740481C1C}">
+                          <a14:useLocalDpi xmlns:a14="http://schemas.microsoft.com/office/drawing/2010/main" val="0"/>
+                        </a:ext>
+                      </a:extLst>
+                    </a:blip>
+                    <a:srcRect/>
+                    <a:stretch>
+                      <a:fillRect/>
+                    </a:stretch>
+                  </pic:blipFill>
+                  <pic:spPr bwMode="auto">
+                    <a:xfrm>
+                      <a:off x="0" y="0"/>
+                      <a:ext cx="3648075" cy="3591560"/>
+                    </a:xfrm>
+                    <a:prstGeom prst="rect">
+                      <a:avLst/>
+                    </a:prstGeom>
+                    <a:noFill/>
+                  </pic:spPr>
+                </pic:pic>
+              </a:graphicData>
+            </a:graphic>
+            <wp14:sizeRelH relativeFrom="page">
+              <wp14:pctWidth>0</wp14:pctWidth>
+            </wp14:sizeRelH>
+            <wp14:sizeRelV relativeFrom="page">
+              <wp14:pctHeight>0</wp14:pctHeight>
+            </wp14:sizeRelV>
+          </wp:anchor>
+        </w:drawing>
+      </w:r>
+      <w:r>
+        <w:rPr>
+          <w:rFonts w:ascii="Segoe UI" w:eastAsia="Times New Roman" w:hAnsi="Segoe UI" w:cs="Segoe UI"/>
+          <w:color w:val="172B4D"/>
+          <w:spacing w:val="-1"/>
+          <w:sz w:val="24"/>
+          <w:szCs w:val="24"/>
+          <w:lang w:eastAsia="pt-BR"/>
+        </w:rPr>
+        <w:t> </w:t>
+      </w:r>
+    </w:p>
+    <w:p>
+      <w:pPr>
+        <w:rPr>
+          <w:kern w:val="2"/>
+          <w14:ligatures w14:val="standardContextual"/>
+        </w:rPr>
+      </w:pPr>
+    </w:p>
+    <w:p/>
+    <w:p/>
+    <w:p/>
+    <w:p/>
+    <w:p/>
+    <w:p/>
+    <w:p/>
+    <w:p/>
+    <w:p/>
+    <w:p/>
+    <w:p/>
+    <w:p/>
+    <w:p/>
+    <w:p>
+      <w:pPr>
+        <w:rPr>
+          <w:sz w:val="24"/>
+          <w:szCs w:val="24"/>
+        </w:rPr>
+      </w:pPr>
+    </w:p>
+    <w:p>
+      <w:pPr>
         <w:rPr>
           <w:sz w:val="24"/>
           <w:szCs w:val="24"/>
@@ -15,6 +419,7 @@
           <w:sz w:val="20"/>
           <w:szCs w:val="20"/>
         </w:rPr>
+        <w:lastRenderedPageBreak/>
         <w:drawing>
           <wp:anchor distT="0" distB="0" distL="114300" distR="114300" simplePos="0" relativeHeight="251658240" behindDoc="0" locked="0" layoutInCell="1" allowOverlap="1" wp14:anchorId="7D906E76" wp14:editId="400BAE95">
             <wp:simplePos x="0" y="0"/>
@@ -39,7 +444,7 @@
                     <pic:cNvPicPr/>
                   </pic:nvPicPr>
                   <pic:blipFill>
-                    <a:blip r:embed="rId4">
+                    <a:blip r:embed="rId5">
                       <a:extLst>
                         <a:ext uri="{28A0092B-C50C-407E-A947-70E740481C1C}">
                           <a14:useLocalDpi xmlns:a14="http://schemas.microsoft.com/office/drawing/2010/main" val="0"/>
@@ -71,12 +476,21 @@
           </wp:anchor>
         </w:drawing>
       </w:r>
+      <w:proofErr w:type="spellStart"/>
       <w:r>
         <w:rPr>
           <w:sz w:val="24"/>
           <w:szCs w:val="24"/>
         </w:rPr>
-        <w:t>Tabela Genero</w:t>
+        <w:t>Tabela</w:t>
+      </w:r>
+      <w:proofErr w:type="spellEnd"/>
+      <w:r>
+        <w:rPr>
+          <w:sz w:val="24"/>
+          <w:szCs w:val="24"/>
+        </w:rPr>
+        <w:t xml:space="preserve"> Genero</w:t>
       </w:r>
     </w:p>
     <w:p>
@@ -204,7 +618,7 @@
                     <pic:cNvPicPr/>
                   </pic:nvPicPr>
                   <pic:blipFill>
-                    <a:blip r:embed="rId5">
+                    <a:blip r:embed="rId6">
                       <a:extLst>
                         <a:ext uri="{28A0092B-C50C-407E-A947-70E740481C1C}">
                           <a14:useLocalDpi xmlns:a14="http://schemas.microsoft.com/office/drawing/2010/main" val="0"/>
@@ -236,27 +650,60 @@
           </wp:anchor>
         </w:drawing>
       </w:r>
-      <w:r>
-        <w:t>Tabela Pesssoa  Fisica</w:t>
-      </w:r>
-    </w:p>
-    <w:p/>
-    <w:p/>
-    <w:p/>
-    <w:p/>
-    <w:p/>
-    <w:p/>
-    <w:p/>
-    <w:p/>
-    <w:p/>
-    <w:p/>
-    <w:p/>
-    <w:p/>
-    <w:p/>
-    <w:p>
+      <w:proofErr w:type="spellStart"/>
+      <w:r>
+        <w:t>Tabela</w:t>
+      </w:r>
+      <w:proofErr w:type="spellEnd"/>
+      <w:r>
+        <w:t xml:space="preserve"> </w:t>
+      </w:r>
+      <w:proofErr w:type="spellStart"/>
+      <w:proofErr w:type="gramStart"/>
+      <w:r>
+        <w:t>Pesssoa</w:t>
+      </w:r>
+      <w:proofErr w:type="spellEnd"/>
+      <w:r>
+        <w:t xml:space="preserve">  </w:t>
+      </w:r>
+      <w:proofErr w:type="spellStart"/>
+      <w:r>
+        <w:t>Fisica</w:t>
+      </w:r>
+      <w:proofErr w:type="spellEnd"/>
+      <w:proofErr w:type="gramEnd"/>
+    </w:p>
+    <w:p/>
+    <w:p/>
+    <w:p/>
+    <w:p/>
+    <w:p/>
+    <w:p/>
+    <w:p/>
+    <w:p/>
+    <w:p/>
+    <w:p/>
+    <w:p/>
+    <w:p/>
+    <w:p/>
+    <w:p>
+      <w:proofErr w:type="spellStart"/>
       <w:r>
         <w:lastRenderedPageBreak/>
-        <w:t xml:space="preserve">Tabela Pesssoa  </w:t>
+        <w:t>Tabela</w:t>
+      </w:r>
+      <w:proofErr w:type="spellEnd"/>
+      <w:r>
+        <w:t xml:space="preserve"> </w:t>
+      </w:r>
+      <w:proofErr w:type="spellStart"/>
+      <w:r>
+        <w:t>Pesssoa</w:t>
+      </w:r>
+      <w:proofErr w:type="spellEnd"/>
+      <w:r>
+        <w:t xml:space="preserve">  </w:t>
       </w:r>
     </w:p>
     <w:p>
@@ -288,7 +735,7 @@
                     <pic:cNvPicPr/>
                   </pic:nvPicPr>
                   <pic:blipFill>
-                    <a:blip r:embed="rId6">
+                    <a:blip r:embed="rId7">
                       <a:extLst>
                         <a:ext uri="{28A0092B-C50C-407E-A947-70E740481C1C}">
                           <a14:useLocalDpi xmlns:a14="http://schemas.microsoft.com/office/drawing/2010/main" val="0"/>
@@ -348,7 +795,7 @@
                     <pic:cNvPicPr/>
                   </pic:nvPicPr>
                   <pic:blipFill>
-                    <a:blip r:embed="rId7">
+                    <a:blip r:embed="rId8">
                       <a:extLst>
                         <a:ext uri="{28A0092B-C50C-407E-A947-70E740481C1C}">
                           <a14:useLocalDpi xmlns:a14="http://schemas.microsoft.com/office/drawing/2010/main" val="0"/>
@@ -396,26 +843,41 @@
     <w:p/>
     <w:p/>
     <w:p>
-      <w:r>
-        <w:t>Tabela Telefone</w:t>
-      </w:r>
-    </w:p>
-    <w:p/>
-    <w:p/>
-    <w:p/>
-    <w:p/>
-    <w:p/>
-    <w:p/>
-    <w:p/>
-    <w:p/>
-    <w:p/>
-    <w:p/>
-    <w:p/>
-    <w:p/>
-    <w:p>
+      <w:proofErr w:type="spellStart"/>
+      <w:r>
+        <w:t>Tabela</w:t>
+      </w:r>
+      <w:proofErr w:type="spellEnd"/>
+      <w:r>
+        <w:t xml:space="preserve"> </w:t>
+      </w:r>
+      <w:proofErr w:type="spellStart"/>
+      <w:r>
+        <w:t>Telefone</w:t>
+      </w:r>
+      <w:proofErr w:type="spellEnd"/>
+    </w:p>
+    <w:p/>
+    <w:p/>
+    <w:p/>
+    <w:p/>
+    <w:p/>
+    <w:p/>
+    <w:p/>
+    <w:p/>
+    <w:p/>
+    <w:p/>
+    <w:p/>
+    <w:p/>
+    <w:p>
+      <w:proofErr w:type="spellStart"/>
       <w:r>
         <w:lastRenderedPageBreak/>
-        <w:t>Tabela Pais</w:t>
+        <w:t>Tabela</w:t>
+      </w:r>
+      <w:proofErr w:type="spellEnd"/>
+      <w:r>
+        <w:t xml:space="preserve"> Pais</w:t>
       </w:r>
     </w:p>
     <w:p>
@@ -439,7 +901,7 @@
                     <pic:cNvPicPr/>
                   </pic:nvPicPr>
                   <pic:blipFill>
-                    <a:blip r:embed="rId8"/>
+                    <a:blip r:embed="rId9"/>
                     <a:stretch>
                       <a:fillRect/>
                     </a:stretch>
@@ -462,9 +924,19 @@
     </w:p>
     <w:p/>
     <w:p>
-      <w:r>
-        <w:t>Tabela Estado;</w:t>
-      </w:r>
+      <w:proofErr w:type="spellStart"/>
+      <w:r>
+        <w:t>Tabela</w:t>
+      </w:r>
+      <w:proofErr w:type="spellEnd"/>
+      <w:r>
+        <w:t xml:space="preserve"> </w:t>
+      </w:r>
+      <w:proofErr w:type="gramStart"/>
+      <w:r>
+        <w:t>Estado;</w:t>
+      </w:r>
+      <w:proofErr w:type="gramEnd"/>
     </w:p>
     <w:p>
       <w:r>
@@ -487,7 +959,7 @@
                     <pic:cNvPicPr/>
                   </pic:nvPicPr>
                   <pic:blipFill>
-                    <a:blip r:embed="rId9"/>
+                    <a:blip r:embed="rId10"/>
                     <a:stretch>
                       <a:fillRect/>
                     </a:stretch>
@@ -539,7 +1011,7 @@
                     <pic:cNvPicPr/>
                   </pic:nvPicPr>
                   <pic:blipFill>
-                    <a:blip r:embed="rId10">
+                    <a:blip r:embed="rId11">
                       <a:extLst>
                         <a:ext uri="{28A0092B-C50C-407E-A947-70E740481C1C}">
                           <a14:useLocalDpi xmlns:a14="http://schemas.microsoft.com/office/drawing/2010/main" val="0"/>
@@ -571,24 +1043,44 @@
           </wp:anchor>
         </w:drawing>
       </w:r>
-      <w:r>
-        <w:t>Tabela Cidade;</w:t>
-      </w:r>
-    </w:p>
-    <w:p/>
-    <w:p/>
-    <w:p/>
-    <w:p/>
-    <w:p/>
-    <w:p/>
-    <w:p/>
-    <w:p/>
-    <w:p/>
-    <w:p/>
-    <w:p/>
-    <w:p>
-      <w:r>
-        <w:t>Tabela Bairro</w:t>
+      <w:proofErr w:type="spellStart"/>
+      <w:r>
+        <w:t>Tabela</w:t>
+      </w:r>
+      <w:proofErr w:type="spellEnd"/>
+      <w:r>
+        <w:t xml:space="preserve"> </w:t>
+      </w:r>
+      <w:proofErr w:type="spellStart"/>
+      <w:proofErr w:type="gramStart"/>
+      <w:r>
+        <w:t>Cidade</w:t>
+      </w:r>
+      <w:proofErr w:type="spellEnd"/>
+      <w:r>
+        <w:t>;</w:t>
+      </w:r>
+      <w:proofErr w:type="gramEnd"/>
+    </w:p>
+    <w:p/>
+    <w:p/>
+    <w:p/>
+    <w:p/>
+    <w:p/>
+    <w:p/>
+    <w:p/>
+    <w:p/>
+    <w:p/>
+    <w:p/>
+    <w:p/>
+    <w:p>
+      <w:proofErr w:type="spellStart"/>
+      <w:r>
+        <w:t>Tabela</w:t>
+      </w:r>
+      <w:proofErr w:type="spellEnd"/>
+      <w:r>
+        <w:t xml:space="preserve"> Bairro</w:t>
       </w:r>
     </w:p>
     <w:p/>
@@ -602,58 +1094,6 @@
             <wp:extent cx="4125433" cy="3028403"/>
             <wp:effectExtent l="0" t="0" r="8890" b="635"/>
             <wp:docPr id="8" name="Picture 8"/>
-            <wp:cNvGraphicFramePr>
-              <a:graphicFrameLocks xmlns:a="http://schemas.openxmlformats.org/drawingml/2006/main" noChangeAspect="1"/>
-            </wp:cNvGraphicFramePr>
-            <a:graphic xmlns:a="http://schemas.openxmlformats.org/drawingml/2006/main">
-              <a:graphicData uri="http://schemas.openxmlformats.org/drawingml/2006/picture">
-                <pic:pic xmlns:pic="http://schemas.openxmlformats.org/drawingml/2006/picture">
-                  <pic:nvPicPr>
-                    <pic:cNvPr id="1" name=""/>
-                    <pic:cNvPicPr/>
-                  </pic:nvPicPr>
-                  <pic:blipFill>
-                    <a:blip r:embed="rId11"/>
-                    <a:stretch>
-                      <a:fillRect/>
-                    </a:stretch>
-                  </pic:blipFill>
-                  <pic:spPr>
-                    <a:xfrm>
-                      <a:off x="0" y="0"/>
-                      <a:ext cx="4132392" cy="3033511"/>
-                    </a:xfrm>
-                    <a:prstGeom prst="rect">
-                      <a:avLst/>
-                    </a:prstGeom>
-                  </pic:spPr>
-                </pic:pic>
-              </a:graphicData>
-            </a:graphic>
-          </wp:inline>
-        </w:drawing>
-      </w:r>
-    </w:p>
-    <w:p/>
-    <w:p/>
-    <w:p/>
-    <w:p/>
-    <w:p>
-      <w:r>
-        <w:lastRenderedPageBreak/>
-        <w:t>Tabela Endereco</w:t>
-      </w:r>
-    </w:p>
-    <w:p>
-      <w:r>
-        <w:rPr>
-          <w:noProof/>
-        </w:rPr>
-        <w:drawing>
-          <wp:inline distT="0" distB="0" distL="0" distR="0" wp14:anchorId="1B09A898" wp14:editId="14A13C06">
-            <wp:extent cx="4688958" cy="2918576"/>
-            <wp:effectExtent l="0" t="0" r="0" b="0"/>
-            <wp:docPr id="9" name="Picture 9"/>
             <wp:cNvGraphicFramePr>
               <a:graphicFrameLocks xmlns:a="http://schemas.openxmlformats.org/drawingml/2006/main" noChangeAspect="1"/>
             </wp:cNvGraphicFramePr>
@@ -673,7 +1113,7 @@
                   <pic:spPr>
                     <a:xfrm>
                       <a:off x="0" y="0"/>
-                      <a:ext cx="4693058" cy="2921128"/>
+                      <a:ext cx="4132392" cy="3033511"/>
                     </a:xfrm>
                     <a:prstGeom prst="rect">
                       <a:avLst/>
@@ -687,10 +1127,24 @@
       </w:r>
     </w:p>
     <w:p/>
-    <w:p>
-      <w:r>
-        <w:t>Tabela medico</w:t>
-      </w:r>
+    <w:p/>
+    <w:p/>
+    <w:p/>
+    <w:p>
+      <w:proofErr w:type="spellStart"/>
+      <w:r>
+        <w:lastRenderedPageBreak/>
+        <w:t>Tabela</w:t>
+      </w:r>
+      <w:proofErr w:type="spellEnd"/>
+      <w:r>
+        <w:t xml:space="preserve"> </w:t>
+      </w:r>
+      <w:proofErr w:type="spellStart"/>
+      <w:r>
+        <w:t>Endereco</w:t>
+      </w:r>
+      <w:proofErr w:type="spellEnd"/>
     </w:p>
     <w:p>
       <w:r>
@@ -698,10 +1152,10 @@
           <w:noProof/>
         </w:rPr>
         <w:drawing>
-          <wp:inline distT="0" distB="0" distL="0" distR="0" wp14:anchorId="677C47E3" wp14:editId="5BF74060">
-            <wp:extent cx="3943350" cy="3092749"/>
+          <wp:inline distT="0" distB="0" distL="0" distR="0" wp14:anchorId="1B09A898" wp14:editId="14A13C06">
+            <wp:extent cx="4688958" cy="2918576"/>
             <wp:effectExtent l="0" t="0" r="0" b="0"/>
-            <wp:docPr id="10" name="Picture 10"/>
+            <wp:docPr id="9" name="Picture 9"/>
             <wp:cNvGraphicFramePr>
               <a:graphicFrameLocks xmlns:a="http://schemas.openxmlformats.org/drawingml/2006/main" noChangeAspect="1"/>
             </wp:cNvGraphicFramePr>
@@ -721,6 +1175,59 @@
                   <pic:spPr>
                     <a:xfrm>
                       <a:off x="0" y="0"/>
+                      <a:ext cx="4693058" cy="2921128"/>
+                    </a:xfrm>
+                    <a:prstGeom prst="rect">
+                      <a:avLst/>
+                    </a:prstGeom>
+                  </pic:spPr>
+                </pic:pic>
+              </a:graphicData>
+            </a:graphic>
+          </wp:inline>
+        </w:drawing>
+      </w:r>
+    </w:p>
+    <w:p/>
+    <w:p>
+      <w:proofErr w:type="spellStart"/>
+      <w:r>
+        <w:t>Tabela</w:t>
+      </w:r>
+      <w:proofErr w:type="spellEnd"/>
+      <w:r>
+        <w:t xml:space="preserve"> medico</w:t>
+      </w:r>
+    </w:p>
+    <w:p>
+      <w:r>
+        <w:rPr>
+          <w:noProof/>
+        </w:rPr>
+        <w:drawing>
+          <wp:inline distT="0" distB="0" distL="0" distR="0" wp14:anchorId="677C47E3" wp14:editId="5BF74060">
+            <wp:extent cx="3943350" cy="3092749"/>
+            <wp:effectExtent l="0" t="0" r="0" b="0"/>
+            <wp:docPr id="10" name="Picture 10"/>
+            <wp:cNvGraphicFramePr>
+              <a:graphicFrameLocks xmlns:a="http://schemas.openxmlformats.org/drawingml/2006/main" noChangeAspect="1"/>
+            </wp:cNvGraphicFramePr>
+            <a:graphic xmlns:a="http://schemas.openxmlformats.org/drawingml/2006/main">
+              <a:graphicData uri="http://schemas.openxmlformats.org/drawingml/2006/picture">
+                <pic:pic xmlns:pic="http://schemas.openxmlformats.org/drawingml/2006/picture">
+                  <pic:nvPicPr>
+                    <pic:cNvPr id="1" name=""/>
+                    <pic:cNvPicPr/>
+                  </pic:nvPicPr>
+                  <pic:blipFill>
+                    <a:blip r:embed="rId14"/>
+                    <a:stretch>
+                      <a:fillRect/>
+                    </a:stretch>
+                  </pic:blipFill>
+                  <pic:spPr>
+                    <a:xfrm>
+                      <a:off x="0" y="0"/>
                       <a:ext cx="3948384" cy="3096697"/>
                     </a:xfrm>
                     <a:prstGeom prst="rect">
@@ -739,13 +1246,20 @@
     <w:p/>
     <w:p/>
     <w:p>
+      <w:proofErr w:type="spellStart"/>
       <w:r>
         <w:lastRenderedPageBreak/>
-        <w:t xml:space="preserve">Tabela </w:t>
-      </w:r>
+        <w:t>Tabela</w:t>
+      </w:r>
+      <w:proofErr w:type="spellEnd"/>
+      <w:r>
+        <w:t xml:space="preserve"> </w:t>
+      </w:r>
+      <w:proofErr w:type="spellStart"/>
       <w:r>
         <w:t>Especialidade</w:t>
       </w:r>
+      <w:proofErr w:type="spellEnd"/>
     </w:p>
     <w:p>
       <w:r>
@@ -768,7 +1282,7 @@
                     <pic:cNvPicPr/>
                   </pic:nvPicPr>
                   <pic:blipFill>
-                    <a:blip r:embed="rId14"/>
+                    <a:blip r:embed="rId15"/>
                     <a:stretch>
                       <a:fillRect/>
                     </a:stretch>
@@ -819,7 +1333,7 @@
                     <pic:cNvPicPr/>
                   </pic:nvPicPr>
                   <pic:blipFill>
-                    <a:blip r:embed="rId15">
+                    <a:blip r:embed="rId16">
                       <a:extLst>
                         <a:ext uri="{28A0092B-C50C-407E-A947-70E740481C1C}">
                           <a14:useLocalDpi xmlns:a14="http://schemas.microsoft.com/office/drawing/2010/main" val="0"/>
@@ -851,9 +1365,19 @@
           </wp:anchor>
         </w:drawing>
       </w:r>
-      <w:r>
-        <w:t>Tabela avaliacao</w:t>
-      </w:r>
+      <w:proofErr w:type="spellStart"/>
+      <w:r>
+        <w:t>Tabela</w:t>
+      </w:r>
+      <w:proofErr w:type="spellEnd"/>
+      <w:r>
+        <w:t xml:space="preserve"> </w:t>
+      </w:r>
+      <w:proofErr w:type="spellStart"/>
+      <w:r>
+        <w:t>avaliacao</w:t>
+      </w:r>
+      <w:proofErr w:type="spellEnd"/>
     </w:p>
     <w:p/>
     <w:p/>
@@ -899,7 +1423,7 @@
                     <pic:cNvPicPr/>
                   </pic:nvPicPr>
                   <pic:blipFill>
-                    <a:blip r:embed="rId16">
+                    <a:blip r:embed="rId17">
                       <a:extLst>
                         <a:ext uri="{28A0092B-C50C-407E-A947-70E740481C1C}">
                           <a14:useLocalDpi xmlns:a14="http://schemas.microsoft.com/office/drawing/2010/main" val="0"/>
@@ -931,34 +1455,51 @@
           </wp:anchor>
         </w:drawing>
       </w:r>
-      <w:r>
-        <w:t>Tabela paciente</w:t>
-      </w:r>
-    </w:p>
-    <w:p/>
-    <w:p/>
-    <w:p/>
-    <w:p/>
-    <w:p/>
-    <w:p/>
-    <w:p/>
-    <w:p/>
-    <w:p/>
-    <w:p/>
-    <w:p/>
-    <w:p/>
-    <w:p/>
-    <w:p/>
-    <w:p>
-      <w:r>
-        <w:t xml:space="preserve">Tabela </w:t>
-      </w:r>
+      <w:proofErr w:type="spellStart"/>
+      <w:r>
+        <w:t>Tabela</w:t>
+      </w:r>
+      <w:proofErr w:type="spellEnd"/>
+      <w:r>
+        <w:t xml:space="preserve"> </w:t>
+      </w:r>
+      <w:proofErr w:type="spellStart"/>
+      <w:r>
+        <w:t>paciente</w:t>
+      </w:r>
+      <w:proofErr w:type="spellEnd"/>
+    </w:p>
+    <w:p/>
+    <w:p/>
+    <w:p/>
+    <w:p/>
+    <w:p/>
+    <w:p/>
+    <w:p/>
+    <w:p/>
+    <w:p/>
+    <w:p/>
+    <w:p/>
+    <w:p/>
+    <w:p/>
+    <w:p/>
+    <w:p>
+      <w:proofErr w:type="spellStart"/>
+      <w:r>
+        <w:t>Tabela</w:t>
+      </w:r>
+      <w:proofErr w:type="spellEnd"/>
+      <w:r>
+        <w:t xml:space="preserve"> </w:t>
+      </w:r>
+      <w:proofErr w:type="spellStart"/>
       <w:r>
         <w:t>Agen</w:t>
       </w:r>
       <w:r>
         <w:t>damento</w:t>
       </w:r>
+      <w:proofErr w:type="spellEnd"/>
     </w:p>
     <w:p>
       <w:r>
@@ -981,7 +1522,7 @@
                     <pic:cNvPicPr/>
                   </pic:nvPicPr>
                   <pic:blipFill>
-                    <a:blip r:embed="rId17"/>
+                    <a:blip r:embed="rId18"/>
                     <a:stretch>
                       <a:fillRect/>
                     </a:stretch>
@@ -1005,10 +1546,20 @@
     <w:p/>
     <w:p/>
     <w:p>
+      <w:proofErr w:type="spellStart"/>
       <w:r>
         <w:lastRenderedPageBreak/>
-        <w:t>Tabela questionario</w:t>
-      </w:r>
+        <w:t>Tabela</w:t>
+      </w:r>
+      <w:proofErr w:type="spellEnd"/>
+      <w:r>
+        <w:t xml:space="preserve"> </w:t>
+      </w:r>
+      <w:proofErr w:type="spellStart"/>
+      <w:r>
+        <w:t>questionario</w:t>
+      </w:r>
+      <w:proofErr w:type="spellEnd"/>
     </w:p>
     <w:p>
       <w:pPr>
@@ -1036,7 +1587,7 @@
                     <pic:cNvPicPr/>
                   </pic:nvPicPr>
                   <pic:blipFill>
-                    <a:blip r:embed="rId18"/>
+                    <a:blip r:embed="rId19"/>
                     <a:stretch>
                       <a:fillRect/>
                     </a:stretch>
@@ -1059,12 +1610,19 @@
     </w:p>
     <w:p/>
     <w:p>
-      <w:r>
-        <w:t xml:space="preserve">Tabela </w:t>
-      </w:r>
+      <w:proofErr w:type="spellStart"/>
+      <w:r>
+        <w:t>Tabela</w:t>
+      </w:r>
+      <w:proofErr w:type="spellEnd"/>
+      <w:r>
+        <w:t xml:space="preserve"> </w:t>
+      </w:r>
+      <w:proofErr w:type="spellStart"/>
       <w:r>
         <w:t>Triagem</w:t>
       </w:r>
+      <w:proofErr w:type="spellEnd"/>
     </w:p>
     <w:p>
       <w:r>
@@ -1087,7 +1645,7 @@
                     <pic:cNvPicPr/>
                   </pic:nvPicPr>
                   <pic:blipFill>
-                    <a:blip r:embed="rId19"/>
+                    <a:blip r:embed="rId20"/>
                     <a:stretch>
                       <a:fillRect/>
                     </a:stretch>
@@ -1128,10 +1686,12 @@
           <w:tab w:val="left" w:pos="2040"/>
         </w:tabs>
       </w:pPr>
+      <w:proofErr w:type="spellStart"/>
       <w:r>
         <w:lastRenderedPageBreak/>
         <w:t>Diagnostico</w:t>
       </w:r>
+      <w:proofErr w:type="spellEnd"/>
     </w:p>
     <w:p>
       <w:pPr>
@@ -1159,7 +1719,7 @@
                     <pic:cNvPicPr/>
                   </pic:nvPicPr>
                   <pic:blipFill>
-                    <a:blip r:embed="rId20"/>
+                    <a:blip r:embed="rId21"/>
                     <a:stretch>
                       <a:fillRect/>
                     </a:stretch>
@@ -1193,8 +1753,13 @@
           <w:tab w:val="left" w:pos="2040"/>
         </w:tabs>
       </w:pPr>
-      <w:r>
-        <w:t>Relatorio 1:</w:t>
+      <w:proofErr w:type="spellStart"/>
+      <w:r>
+        <w:t>Relatorio</w:t>
+      </w:r>
+      <w:proofErr w:type="spellEnd"/>
+      <w:r>
+        <w:t xml:space="preserve"> 1:</w:t>
       </w:r>
     </w:p>
     <w:p>
@@ -1223,7 +1788,7 @@
                     <pic:cNvPicPr/>
                   </pic:nvPicPr>
                   <pic:blipFill>
-                    <a:blip r:embed="rId21"/>
+                    <a:blip r:embed="rId22"/>
                     <a:stretch>
                       <a:fillRect/>
                     </a:stretch>
@@ -1250,9 +1815,14 @@
           <w:tab w:val="left" w:pos="2040"/>
         </w:tabs>
       </w:pPr>
+      <w:proofErr w:type="spellStart"/>
       <w:r>
         <w:lastRenderedPageBreak/>
-        <w:t>Relatorio 2</w:t>
+        <w:t>Relatorio</w:t>
+      </w:r>
+      <w:proofErr w:type="spellEnd"/>
+      <w:r>
+        <w:t xml:space="preserve"> 2</w:t>
       </w:r>
     </w:p>
     <w:p>
@@ -1281,7 +1851,7 @@
                     <pic:cNvPicPr/>
                   </pic:nvPicPr>
                   <pic:blipFill>
-                    <a:blip r:embed="rId22"/>
+                    <a:blip r:embed="rId23"/>
                     <a:stretch>
                       <a:fillRect/>
                     </a:stretch>

</xml_diff>

<commit_message>
Evidencia da criação de tabelas
</commit_message>
<xml_diff>
--- a/Documentação Banco.docx
+++ b/Documentação Banco.docx
@@ -416,10 +416,243 @@
       <w:r>
         <w:rPr>
           <w:noProof/>
+        </w:rPr>
+        <w:lastRenderedPageBreak/>
+        <w:drawing>
+          <wp:inline distT="0" distB="0" distL="0" distR="0" wp14:anchorId="4CD07EC5" wp14:editId="23AB9613">
+            <wp:extent cx="5943600" cy="2866390"/>
+            <wp:effectExtent l="0" t="0" r="0" b="0"/>
+            <wp:docPr id="592358941" name="Imagem 1" descr="Interface gráfica do usuário, Aplicativo&#10;&#10;Descrição gerada automaticamente"/>
+            <wp:cNvGraphicFramePr>
+              <a:graphicFrameLocks xmlns:a="http://schemas.openxmlformats.org/drawingml/2006/main" noChangeAspect="1"/>
+            </wp:cNvGraphicFramePr>
+            <a:graphic xmlns:a="http://schemas.openxmlformats.org/drawingml/2006/main">
+              <a:graphicData uri="http://schemas.openxmlformats.org/drawingml/2006/picture">
+                <pic:pic xmlns:pic="http://schemas.openxmlformats.org/drawingml/2006/picture">
+                  <pic:nvPicPr>
+                    <pic:cNvPr id="592358941" name="Imagem 1" descr="Interface gráfica do usuário, Aplicativo&#10;&#10;Descrição gerada automaticamente"/>
+                    <pic:cNvPicPr/>
+                  </pic:nvPicPr>
+                  <pic:blipFill>
+                    <a:blip r:embed="rId5"/>
+                    <a:stretch>
+                      <a:fillRect/>
+                    </a:stretch>
+                  </pic:blipFill>
+                  <pic:spPr>
+                    <a:xfrm>
+                      <a:off x="0" y="0"/>
+                      <a:ext cx="5943600" cy="2866390"/>
+                    </a:xfrm>
+                    <a:prstGeom prst="rect">
+                      <a:avLst/>
+                    </a:prstGeom>
+                  </pic:spPr>
+                </pic:pic>
+              </a:graphicData>
+            </a:graphic>
+          </wp:inline>
+        </w:drawing>
+      </w:r>
+    </w:p>
+    <w:p>
+      <w:pPr>
+        <w:rPr>
+          <w:sz w:val="24"/>
+          <w:szCs w:val="24"/>
+        </w:rPr>
+      </w:pPr>
+    </w:p>
+    <w:p>
+      <w:pPr>
+        <w:rPr>
+          <w:sz w:val="24"/>
+          <w:szCs w:val="24"/>
+        </w:rPr>
+      </w:pPr>
+    </w:p>
+    <w:p>
+      <w:pPr>
+        <w:rPr>
+          <w:sz w:val="24"/>
+          <w:szCs w:val="24"/>
+        </w:rPr>
+      </w:pPr>
+      <w:r>
+        <w:rPr>
+          <w:noProof/>
+        </w:rPr>
+        <w:drawing>
+          <wp:inline distT="0" distB="0" distL="0" distR="0" wp14:anchorId="7E119326" wp14:editId="00D7D7C6">
+            <wp:extent cx="4350693" cy="2943225"/>
+            <wp:effectExtent l="0" t="0" r="0" b="0"/>
+            <wp:docPr id="444987921" name="Imagem 1" descr="Interface gráfica do usuário, Texto, Aplicativo, Email&#10;&#10;Descrição gerada automaticamente"/>
+            <wp:cNvGraphicFramePr>
+              <a:graphicFrameLocks xmlns:a="http://schemas.openxmlformats.org/drawingml/2006/main" noChangeAspect="1"/>
+            </wp:cNvGraphicFramePr>
+            <a:graphic xmlns:a="http://schemas.openxmlformats.org/drawingml/2006/main">
+              <a:graphicData uri="http://schemas.openxmlformats.org/drawingml/2006/picture">
+                <pic:pic xmlns:pic="http://schemas.openxmlformats.org/drawingml/2006/picture">
+                  <pic:nvPicPr>
+                    <pic:cNvPr id="444987921" name="Imagem 1" descr="Interface gráfica do usuário, Texto, Aplicativo, Email&#10;&#10;Descrição gerada automaticamente"/>
+                    <pic:cNvPicPr/>
+                  </pic:nvPicPr>
+                  <pic:blipFill>
+                    <a:blip r:embed="rId6"/>
+                    <a:stretch>
+                      <a:fillRect/>
+                    </a:stretch>
+                  </pic:blipFill>
+                  <pic:spPr>
+                    <a:xfrm>
+                      <a:off x="0" y="0"/>
+                      <a:ext cx="4358179" cy="2948289"/>
+                    </a:xfrm>
+                    <a:prstGeom prst="rect">
+                      <a:avLst/>
+                    </a:prstGeom>
+                  </pic:spPr>
+                </pic:pic>
+              </a:graphicData>
+            </a:graphic>
+          </wp:inline>
+        </w:drawing>
+      </w:r>
+    </w:p>
+    <w:p>
+      <w:pPr>
+        <w:rPr>
+          <w:sz w:val="24"/>
+          <w:szCs w:val="24"/>
+        </w:rPr>
+      </w:pPr>
+    </w:p>
+    <w:p>
+      <w:pPr>
+        <w:rPr>
+          <w:sz w:val="24"/>
+          <w:szCs w:val="24"/>
+        </w:rPr>
+      </w:pPr>
+      <w:r>
+        <w:rPr>
+          <w:noProof/>
+        </w:rPr>
+        <w:lastRenderedPageBreak/>
+        <w:drawing>
+          <wp:inline distT="0" distB="0" distL="0" distR="0" wp14:anchorId="1F2C3AE9" wp14:editId="6A32874E">
+            <wp:extent cx="3219450" cy="3404476"/>
+            <wp:effectExtent l="0" t="0" r="0" b="5715"/>
+            <wp:docPr id="114912919" name="Imagem 1" descr="Interface gráfica do usuário, Texto, Aplicativo, Email&#10;&#10;Descrição gerada automaticamente"/>
+            <wp:cNvGraphicFramePr>
+              <a:graphicFrameLocks xmlns:a="http://schemas.openxmlformats.org/drawingml/2006/main" noChangeAspect="1"/>
+            </wp:cNvGraphicFramePr>
+            <a:graphic xmlns:a="http://schemas.openxmlformats.org/drawingml/2006/main">
+              <a:graphicData uri="http://schemas.openxmlformats.org/drawingml/2006/picture">
+                <pic:pic xmlns:pic="http://schemas.openxmlformats.org/drawingml/2006/picture">
+                  <pic:nvPicPr>
+                    <pic:cNvPr id="114912919" name="Imagem 1" descr="Interface gráfica do usuário, Texto, Aplicativo, Email&#10;&#10;Descrição gerada automaticamente"/>
+                    <pic:cNvPicPr/>
+                  </pic:nvPicPr>
+                  <pic:blipFill>
+                    <a:blip r:embed="rId7"/>
+                    <a:stretch>
+                      <a:fillRect/>
+                    </a:stretch>
+                  </pic:blipFill>
+                  <pic:spPr>
+                    <a:xfrm>
+                      <a:off x="0" y="0"/>
+                      <a:ext cx="3222908" cy="3408133"/>
+                    </a:xfrm>
+                    <a:prstGeom prst="rect">
+                      <a:avLst/>
+                    </a:prstGeom>
+                  </pic:spPr>
+                </pic:pic>
+              </a:graphicData>
+            </a:graphic>
+          </wp:inline>
+        </w:drawing>
+      </w:r>
+    </w:p>
+    <w:p>
+      <w:pPr>
+        <w:rPr>
+          <w:sz w:val="24"/>
+          <w:szCs w:val="24"/>
+        </w:rPr>
+      </w:pPr>
+    </w:p>
+    <w:p>
+      <w:pPr>
+        <w:rPr>
+          <w:sz w:val="24"/>
+          <w:szCs w:val="24"/>
+        </w:rPr>
+      </w:pPr>
+      <w:r>
+        <w:rPr>
+          <w:noProof/>
+        </w:rPr>
+        <w:drawing>
+          <wp:inline distT="0" distB="0" distL="0" distR="0" wp14:anchorId="0CEAD06F" wp14:editId="274AFD41">
+            <wp:extent cx="3162300" cy="4352925"/>
+            <wp:effectExtent l="0" t="0" r="0" b="9525"/>
+            <wp:docPr id="1573269784" name="Imagem 1" descr="Interface gráfica do usuário, Texto, Aplicativo&#10;&#10;Descrição gerada automaticamente"/>
+            <wp:cNvGraphicFramePr>
+              <a:graphicFrameLocks xmlns:a="http://schemas.openxmlformats.org/drawingml/2006/main" noChangeAspect="1"/>
+            </wp:cNvGraphicFramePr>
+            <a:graphic xmlns:a="http://schemas.openxmlformats.org/drawingml/2006/main">
+              <a:graphicData uri="http://schemas.openxmlformats.org/drawingml/2006/picture">
+                <pic:pic xmlns:pic="http://schemas.openxmlformats.org/drawingml/2006/picture">
+                  <pic:nvPicPr>
+                    <pic:cNvPr id="1573269784" name="Imagem 1" descr="Interface gráfica do usuário, Texto, Aplicativo&#10;&#10;Descrição gerada automaticamente"/>
+                    <pic:cNvPicPr/>
+                  </pic:nvPicPr>
+                  <pic:blipFill>
+                    <a:blip r:embed="rId8"/>
+                    <a:stretch>
+                      <a:fillRect/>
+                    </a:stretch>
+                  </pic:blipFill>
+                  <pic:spPr>
+                    <a:xfrm>
+                      <a:off x="0" y="0"/>
+                      <a:ext cx="3162300" cy="4352925"/>
+                    </a:xfrm>
+                    <a:prstGeom prst="rect">
+                      <a:avLst/>
+                    </a:prstGeom>
+                  </pic:spPr>
+                </pic:pic>
+              </a:graphicData>
+            </a:graphic>
+          </wp:inline>
+        </w:drawing>
+      </w:r>
+    </w:p>
+    <w:p>
+      <w:pPr>
+        <w:rPr>
+          <w:sz w:val="24"/>
+          <w:szCs w:val="24"/>
+        </w:rPr>
+      </w:pPr>
+    </w:p>
+    <w:p>
+      <w:pPr>
+        <w:rPr>
+          <w:sz w:val="24"/>
+          <w:szCs w:val="24"/>
+        </w:rPr>
+      </w:pPr>
+      <w:r>
+        <w:rPr>
+          <w:noProof/>
           <w:sz w:val="20"/>
           <w:szCs w:val="20"/>
         </w:rPr>
-        <w:lastRenderedPageBreak/>
         <w:drawing>
           <wp:anchor distT="0" distB="0" distL="114300" distR="114300" simplePos="0" relativeHeight="251658240" behindDoc="0" locked="0" layoutInCell="1" allowOverlap="1" wp14:anchorId="7D906E76" wp14:editId="400BAE95">
             <wp:simplePos x="0" y="0"/>
@@ -444,7 +677,7 @@
                     <pic:cNvPicPr/>
                   </pic:nvPicPr>
                   <pic:blipFill>
-                    <a:blip r:embed="rId5">
+                    <a:blip r:embed="rId9">
                       <a:extLst>
                         <a:ext uri="{28A0092B-C50C-407E-A947-70E740481C1C}">
                           <a14:useLocalDpi xmlns:a14="http://schemas.microsoft.com/office/drawing/2010/main" val="0"/>
@@ -618,7 +851,7 @@
                     <pic:cNvPicPr/>
                   </pic:nvPicPr>
                   <pic:blipFill>
-                    <a:blip r:embed="rId6">
+                    <a:blip r:embed="rId10">
                       <a:extLst>
                         <a:ext uri="{28A0092B-C50C-407E-A947-70E740481C1C}">
                           <a14:useLocalDpi xmlns:a14="http://schemas.microsoft.com/office/drawing/2010/main" val="0"/>
@@ -658,14 +891,9 @@
       <w:r>
         <w:t xml:space="preserve"> </w:t>
       </w:r>
-      <w:proofErr w:type="spellStart"/>
       <w:proofErr w:type="gramStart"/>
       <w:r>
-        <w:t>Pesssoa</w:t>
-      </w:r>
-      <w:proofErr w:type="spellEnd"/>
-      <w:r>
-        <w:t xml:space="preserve">  </w:t>
+        <w:t xml:space="preserve">Pesssoa  </w:t>
       </w:r>
       <w:proofErr w:type="spellStart"/>
       <w:r>
@@ -686,39 +914,109 @@
     <w:p/>
     <w:p/>
     <w:p/>
-    <w:p/>
-    <w:p>
-      <w:proofErr w:type="spellStart"/>
-      <w:r>
-        <w:lastRenderedPageBreak/>
-        <w:t>Tabela</w:t>
-      </w:r>
-      <w:proofErr w:type="spellEnd"/>
-      <w:r>
-        <w:t xml:space="preserve"> </w:t>
-      </w:r>
-      <w:proofErr w:type="spellStart"/>
-      <w:r>
-        <w:t>Pesssoa</w:t>
-      </w:r>
-      <w:proofErr w:type="spellEnd"/>
-      <w:r>
-        <w:t xml:space="preserve">  </w:t>
-      </w:r>
-    </w:p>
     <w:p>
       <w:r>
         <w:rPr>
           <w:noProof/>
         </w:rPr>
         <w:drawing>
-          <wp:anchor distT="0" distB="0" distL="114300" distR="114300" simplePos="0" relativeHeight="251661312" behindDoc="0" locked="0" layoutInCell="1" allowOverlap="1" wp14:anchorId="53CFE571" wp14:editId="2B5CEAF3">
+          <wp:anchor distT="0" distB="0" distL="114300" distR="114300" simplePos="0" relativeHeight="251660288" behindDoc="0" locked="0" layoutInCell="1" allowOverlap="1" wp14:anchorId="32FF80DB" wp14:editId="633F9692">
             <wp:simplePos x="0" y="0"/>
             <wp:positionH relativeFrom="margin">
               <wp:align>left</wp:align>
             </wp:positionH>
             <wp:positionV relativeFrom="paragraph">
-              <wp:posOffset>4701540</wp:posOffset>
+              <wp:posOffset>189865</wp:posOffset>
+            </wp:positionV>
+            <wp:extent cx="4862830" cy="3419475"/>
+            <wp:effectExtent l="0" t="0" r="0" b="9525"/>
+            <wp:wrapSquare wrapText="bothSides"/>
+            <wp:docPr id="3" name="Picture 3"/>
+            <wp:cNvGraphicFramePr>
+              <a:graphicFrameLocks xmlns:a="http://schemas.openxmlformats.org/drawingml/2006/main" noChangeAspect="1"/>
+            </wp:cNvGraphicFramePr>
+            <a:graphic xmlns:a="http://schemas.openxmlformats.org/drawingml/2006/main">
+              <a:graphicData uri="http://schemas.openxmlformats.org/drawingml/2006/picture">
+                <pic:pic xmlns:pic="http://schemas.openxmlformats.org/drawingml/2006/picture">
+                  <pic:nvPicPr>
+                    <pic:cNvPr id="1" name=""/>
+                    <pic:cNvPicPr/>
+                  </pic:nvPicPr>
+                  <pic:blipFill>
+                    <a:blip r:embed="rId11">
+                      <a:extLst>
+                        <a:ext uri="{28A0092B-C50C-407E-A947-70E740481C1C}">
+                          <a14:useLocalDpi xmlns:a14="http://schemas.microsoft.com/office/drawing/2010/main" val="0"/>
+                        </a:ext>
+                      </a:extLst>
+                    </a:blip>
+                    <a:stretch>
+                      <a:fillRect/>
+                    </a:stretch>
+                  </pic:blipFill>
+                  <pic:spPr>
+                    <a:xfrm>
+                      <a:off x="0" y="0"/>
+                      <a:ext cx="4862830" cy="3419475"/>
+                    </a:xfrm>
+                    <a:prstGeom prst="rect">
+                      <a:avLst/>
+                    </a:prstGeom>
+                  </pic:spPr>
+                </pic:pic>
+              </a:graphicData>
+            </a:graphic>
+            <wp14:sizeRelH relativeFrom="page">
+              <wp14:pctWidth>0</wp14:pctWidth>
+            </wp14:sizeRelH>
+            <wp14:sizeRelV relativeFrom="page">
+              <wp14:pctHeight>0</wp14:pctHeight>
+            </wp14:sizeRelV>
+          </wp:anchor>
+        </w:drawing>
+      </w:r>
+      <w:proofErr w:type="spellStart"/>
+      <w:r>
+        <w:t>Tabela</w:t>
+      </w:r>
+      <w:proofErr w:type="spellEnd"/>
+      <w:r>
+        <w:t xml:space="preserve"> </w:t>
+      </w:r>
+      <w:proofErr w:type="spellStart"/>
+      <w:r>
+        <w:t>Pesssoa</w:t>
+      </w:r>
+      <w:proofErr w:type="spellEnd"/>
+      <w:r>
+        <w:t xml:space="preserve">  </w:t>
+      </w:r>
+    </w:p>
+    <w:p/>
+    <w:p/>
+    <w:p/>
+    <w:p/>
+    <w:p/>
+    <w:p/>
+    <w:p/>
+    <w:p/>
+    <w:p/>
+    <w:p/>
+    <w:p/>
+    <w:p/>
+    <w:p>
+      <w:r>
+        <w:rPr>
+          <w:noProof/>
+        </w:rPr>
+        <w:drawing>
+          <wp:anchor distT="0" distB="0" distL="114300" distR="114300" simplePos="0" relativeHeight="251661312" behindDoc="0" locked="0" layoutInCell="1" allowOverlap="1" wp14:anchorId="53CFE571" wp14:editId="15FD8AFE">
+            <wp:simplePos x="0" y="0"/>
+            <wp:positionH relativeFrom="margin">
+              <wp:posOffset>-295275</wp:posOffset>
+            </wp:positionH>
+            <wp:positionV relativeFrom="paragraph">
+              <wp:posOffset>230505</wp:posOffset>
             </wp:positionV>
             <wp:extent cx="3981450" cy="3239135"/>
             <wp:effectExtent l="0" t="0" r="0" b="0"/>
@@ -735,7 +1033,7 @@
                     <pic:cNvPicPr/>
                   </pic:nvPicPr>
                   <pic:blipFill>
-                    <a:blip r:embed="rId7">
+                    <a:blip r:embed="rId12">
                       <a:extLst>
                         <a:ext uri="{28A0092B-C50C-407E-A947-70E740481C1C}">
                           <a14:useLocalDpi xmlns:a14="http://schemas.microsoft.com/office/drawing/2010/main" val="0"/>
@@ -767,82 +1065,6 @@
           </wp:anchor>
         </w:drawing>
       </w:r>
-      <w:r>
-        <w:rPr>
-          <w:noProof/>
-        </w:rPr>
-        <w:drawing>
-          <wp:anchor distT="0" distB="0" distL="114300" distR="114300" simplePos="0" relativeHeight="251660288" behindDoc="0" locked="0" layoutInCell="1" allowOverlap="1" wp14:anchorId="32FF80DB" wp14:editId="53E12CE2">
-            <wp:simplePos x="0" y="0"/>
-            <wp:positionH relativeFrom="margin">
-              <wp:align>left</wp:align>
-            </wp:positionH>
-            <wp:positionV relativeFrom="paragraph">
-              <wp:posOffset>28575</wp:posOffset>
-            </wp:positionV>
-            <wp:extent cx="5238750" cy="3683635"/>
-            <wp:effectExtent l="0" t="0" r="0" b="0"/>
-            <wp:wrapSquare wrapText="bothSides"/>
-            <wp:docPr id="3" name="Picture 3"/>
-            <wp:cNvGraphicFramePr>
-              <a:graphicFrameLocks xmlns:a="http://schemas.openxmlformats.org/drawingml/2006/main" noChangeAspect="1"/>
-            </wp:cNvGraphicFramePr>
-            <a:graphic xmlns:a="http://schemas.openxmlformats.org/drawingml/2006/main">
-              <a:graphicData uri="http://schemas.openxmlformats.org/drawingml/2006/picture">
-                <pic:pic xmlns:pic="http://schemas.openxmlformats.org/drawingml/2006/picture">
-                  <pic:nvPicPr>
-                    <pic:cNvPr id="1" name=""/>
-                    <pic:cNvPicPr/>
-                  </pic:nvPicPr>
-                  <pic:blipFill>
-                    <a:blip r:embed="rId8">
-                      <a:extLst>
-                        <a:ext uri="{28A0092B-C50C-407E-A947-70E740481C1C}">
-                          <a14:useLocalDpi xmlns:a14="http://schemas.microsoft.com/office/drawing/2010/main" val="0"/>
-                        </a:ext>
-                      </a:extLst>
-                    </a:blip>
-                    <a:stretch>
-                      <a:fillRect/>
-                    </a:stretch>
-                  </pic:blipFill>
-                  <pic:spPr>
-                    <a:xfrm>
-                      <a:off x="0" y="0"/>
-                      <a:ext cx="5238750" cy="3683635"/>
-                    </a:xfrm>
-                    <a:prstGeom prst="rect">
-                      <a:avLst/>
-                    </a:prstGeom>
-                  </pic:spPr>
-                </pic:pic>
-              </a:graphicData>
-            </a:graphic>
-            <wp14:sizeRelH relativeFrom="page">
-              <wp14:pctWidth>0</wp14:pctWidth>
-            </wp14:sizeRelH>
-            <wp14:sizeRelV relativeFrom="page">
-              <wp14:pctHeight>0</wp14:pctHeight>
-            </wp14:sizeRelV>
-          </wp:anchor>
-        </w:drawing>
-      </w:r>
-    </w:p>
-    <w:p/>
-    <w:p/>
-    <w:p/>
-    <w:p/>
-    <w:p/>
-    <w:p/>
-    <w:p/>
-    <w:p/>
-    <w:p/>
-    <w:p/>
-    <w:p/>
-    <w:p/>
-    <w:p/>
-    <w:p/>
-    <w:p>
       <w:proofErr w:type="spellStart"/>
       <w:r>
         <w:t>Tabela</w:t>
@@ -857,6 +1079,8 @@
       </w:r>
       <w:proofErr w:type="spellEnd"/>
     </w:p>
+    <w:p/>
+    <w:p/>
     <w:p/>
     <w:p/>
     <w:p/>
@@ -901,7 +1125,7 @@
                     <pic:cNvPicPr/>
                   </pic:nvPicPr>
                   <pic:blipFill>
-                    <a:blip r:embed="rId9"/>
+                    <a:blip r:embed="rId13"/>
                     <a:stretch>
                       <a:fillRect/>
                     </a:stretch>
@@ -944,9 +1168,9 @@
           <w:noProof/>
         </w:rPr>
         <w:drawing>
-          <wp:inline distT="0" distB="0" distL="0" distR="0" wp14:anchorId="00DFE70D" wp14:editId="03FC9C9B">
-            <wp:extent cx="4095750" cy="3481388"/>
-            <wp:effectExtent l="0" t="0" r="0" b="5080"/>
+          <wp:inline distT="0" distB="0" distL="0" distR="0" wp14:anchorId="00DFE70D" wp14:editId="1FB485C8">
+            <wp:extent cx="3133725" cy="2663667"/>
+            <wp:effectExtent l="0" t="0" r="0" b="3810"/>
             <wp:docPr id="6" name="Picture 6"/>
             <wp:cNvGraphicFramePr>
               <a:graphicFrameLocks xmlns:a="http://schemas.openxmlformats.org/drawingml/2006/main" noChangeAspect="1"/>
@@ -959,7 +1183,7 @@
                     <pic:cNvPicPr/>
                   </pic:nvPicPr>
                   <pic:blipFill>
-                    <a:blip r:embed="rId10"/>
+                    <a:blip r:embed="rId14"/>
                     <a:stretch>
                       <a:fillRect/>
                     </a:stretch>
@@ -967,7 +1191,7 @@
                   <pic:spPr>
                     <a:xfrm>
                       <a:off x="0" y="0"/>
-                      <a:ext cx="4101461" cy="3486242"/>
+                      <a:ext cx="3143075" cy="2671614"/>
                     </a:xfrm>
                     <a:prstGeom prst="rect">
                       <a:avLst/>
@@ -1011,7 +1235,7 @@
                     <pic:cNvPicPr/>
                   </pic:nvPicPr>
                   <pic:blipFill>
-                    <a:blip r:embed="rId11">
+                    <a:blip r:embed="rId15">
                       <a:extLst>
                         <a:ext uri="{28A0092B-C50C-407E-A947-70E740481C1C}">
                           <a14:useLocalDpi xmlns:a14="http://schemas.microsoft.com/office/drawing/2010/main" val="0"/>
@@ -1105,7 +1329,7 @@
                     <pic:cNvPicPr/>
                   </pic:nvPicPr>
                   <pic:blipFill>
-                    <a:blip r:embed="rId12"/>
+                    <a:blip r:embed="rId16"/>
                     <a:stretch>
                       <a:fillRect/>
                     </a:stretch>
@@ -1167,7 +1391,7 @@
                     <pic:cNvPicPr/>
                   </pic:nvPicPr>
                   <pic:blipFill>
-                    <a:blip r:embed="rId13"/>
+                    <a:blip r:embed="rId17"/>
                     <a:stretch>
                       <a:fillRect/>
                     </a:stretch>
@@ -1220,7 +1444,7 @@
                     <pic:cNvPicPr/>
                   </pic:nvPicPr>
                   <pic:blipFill>
-                    <a:blip r:embed="rId14"/>
+                    <a:blip r:embed="rId18"/>
                     <a:stretch>
                       <a:fillRect/>
                     </a:stretch>
@@ -1282,7 +1506,7 @@
                     <pic:cNvPicPr/>
                   </pic:nvPicPr>
                   <pic:blipFill>
-                    <a:blip r:embed="rId15"/>
+                    <a:blip r:embed="rId19"/>
                     <a:stretch>
                       <a:fillRect/>
                     </a:stretch>
@@ -1333,7 +1557,7 @@
                     <pic:cNvPicPr/>
                   </pic:nvPicPr>
                   <pic:blipFill>
-                    <a:blip r:embed="rId16">
+                    <a:blip r:embed="rId20">
                       <a:extLst>
                         <a:ext uri="{28A0092B-C50C-407E-A947-70E740481C1C}">
                           <a14:useLocalDpi xmlns:a14="http://schemas.microsoft.com/office/drawing/2010/main" val="0"/>
@@ -1423,7 +1647,7 @@
                     <pic:cNvPicPr/>
                   </pic:nvPicPr>
                   <pic:blipFill>
-                    <a:blip r:embed="rId17">
+                    <a:blip r:embed="rId21">
                       <a:extLst>
                         <a:ext uri="{28A0092B-C50C-407E-A947-70E740481C1C}">
                           <a14:useLocalDpi xmlns:a14="http://schemas.microsoft.com/office/drawing/2010/main" val="0"/>
@@ -1461,13 +1685,8 @@
       </w:r>
       <w:proofErr w:type="spellEnd"/>
       <w:r>
-        <w:t xml:space="preserve"> </w:t>
-      </w:r>
-      <w:proofErr w:type="spellStart"/>
-      <w:r>
-        <w:t>paciente</w:t>
-      </w:r>
-      <w:proofErr w:type="spellEnd"/>
+        <w:t xml:space="preserve"> paciente</w:t>
+      </w:r>
     </w:p>
     <w:p/>
     <w:p/>
@@ -1522,7 +1741,7 @@
                     <pic:cNvPicPr/>
                   </pic:nvPicPr>
                   <pic:blipFill>
-                    <a:blip r:embed="rId18"/>
+                    <a:blip r:embed="rId22"/>
                     <a:stretch>
                       <a:fillRect/>
                     </a:stretch>
@@ -1587,7 +1806,7 @@
                     <pic:cNvPicPr/>
                   </pic:nvPicPr>
                   <pic:blipFill>
-                    <a:blip r:embed="rId19"/>
+                    <a:blip r:embed="rId23"/>
                     <a:stretch>
                       <a:fillRect/>
                     </a:stretch>
@@ -1645,7 +1864,7 @@
                     <pic:cNvPicPr/>
                   </pic:nvPicPr>
                   <pic:blipFill>
-                    <a:blip r:embed="rId20"/>
+                    <a:blip r:embed="rId24"/>
                     <a:stretch>
                       <a:fillRect/>
                     </a:stretch>
@@ -1719,7 +1938,7 @@
                     <pic:cNvPicPr/>
                   </pic:nvPicPr>
                   <pic:blipFill>
-                    <a:blip r:embed="rId21"/>
+                    <a:blip r:embed="rId25"/>
                     <a:stretch>
                       <a:fillRect/>
                     </a:stretch>
@@ -1788,7 +2007,7 @@
                     <pic:cNvPicPr/>
                   </pic:nvPicPr>
                   <pic:blipFill>
-                    <a:blip r:embed="rId22"/>
+                    <a:blip r:embed="rId26"/>
                     <a:stretch>
                       <a:fillRect/>
                     </a:stretch>
@@ -1851,7 +2070,7 @@
                     <pic:cNvPicPr/>
                   </pic:nvPicPr>
                   <pic:blipFill>
-                    <a:blip r:embed="rId23"/>
+                    <a:blip r:embed="rId27"/>
                     <a:stretch>
                       <a:fillRect/>
                     </a:stretch>

</xml_diff>